<commit_message>
lab6_1 additional task done
</commit_message>
<xml_diff>
--- a/lab6_1/report/ЛР_6_1.docx
+++ b/lab6_1/report/ЛР_6_1.docx
@@ -331,7 +331,7 @@
           <w:bCs/>
           <w:sz w:val="28"/>
           <w:szCs w:val="28"/>
-          <w:lang w:val="en-US"/>
+          <w:lang w:val="ru-RU"/>
         </w:rPr>
       </w:pPr>
       <w:r>
@@ -347,7 +347,7 @@
           <w:bCs/>
           <w:sz w:val="28"/>
           <w:szCs w:val="28"/>
-          <w:lang w:val="en-US"/>
+          <w:lang w:val="ru-RU"/>
         </w:rPr>
         <w:t xml:space="preserve"> </w:t>
       </w:r>
@@ -365,7 +365,7 @@
           <w:bCs/>
           <w:sz w:val="28"/>
           <w:szCs w:val="28"/>
-          <w:lang w:val="en-US"/>
+          <w:lang w:val="ru-RU"/>
         </w:rPr>
         <w:t>.1</w:t>
       </w:r>
@@ -1164,7 +1164,6 @@
           <w:bCs/>
           <w:sz w:val="28"/>
           <w:szCs w:val="28"/>
-          <w:lang w:val="en-US"/>
         </w:rPr>
         <w:t>6.1</w:t>
       </w:r>
@@ -2596,7 +2595,7 @@
           <w:color w:val="000000"/>
           <w:sz w:val="28"/>
           <w:szCs w:val="28"/>
-          <w:lang w:val="ru-RU"/>
+          <w:lang w:val="en-US"/>
         </w:rPr>
       </w:pPr>
     </w:p>
@@ -2611,7 +2610,7 @@
           <w:color w:val="000000"/>
           <w:sz w:val="28"/>
           <w:szCs w:val="28"/>
-          <w:lang w:val="ru-RU"/>
+          <w:lang w:val="en-US"/>
         </w:rPr>
       </w:pPr>
     </w:p>
@@ -2626,7 +2625,7 @@
           <w:color w:val="000000"/>
           <w:sz w:val="28"/>
           <w:szCs w:val="28"/>
-          <w:lang w:val="ru-RU"/>
+          <w:lang w:val="en-US"/>
         </w:rPr>
       </w:pPr>
     </w:p>
@@ -2641,7 +2640,7 @@
           <w:color w:val="000000"/>
           <w:sz w:val="28"/>
           <w:szCs w:val="28"/>
-          <w:lang w:val="ru-RU"/>
+          <w:lang w:val="en-US"/>
         </w:rPr>
       </w:pPr>
     </w:p>
@@ -2656,7 +2655,7 @@
           <w:color w:val="000000"/>
           <w:sz w:val="28"/>
           <w:szCs w:val="28"/>
-          <w:lang w:val="ru-RU"/>
+          <w:lang w:val="en-US"/>
         </w:rPr>
       </w:pPr>
     </w:p>
@@ -2712,7 +2711,7 @@
           <w:color w:val="000000"/>
           <w:sz w:val="28"/>
           <w:szCs w:val="28"/>
-          <w:lang w:val="en-US"/>
+          <w:lang w:val="ru-RU"/>
         </w:rPr>
         <w:tab/>
       </w:r>
@@ -2814,6 +2813,7 @@
       <w:r>
         <w:rPr>
           <w:rFonts w:ascii="Times New Roman" w:hAnsi="Times New Roman" w:cs="Times New Roman"/>
+          <w:noProof/>
           <w:color w:val="000000"/>
           <w:sz w:val="28"/>
           <w:szCs w:val="28"/>
@@ -2967,6 +2967,7 @@
       <w:r>
         <w:rPr>
           <w:rFonts w:ascii="Times New Roman" w:hAnsi="Times New Roman" w:cs="Times New Roman"/>
+          <w:noProof/>
           <w:color w:val="000000"/>
           <w:sz w:val="28"/>
           <w:szCs w:val="28"/>
@@ -3030,47 +3031,7 @@
           <w:szCs w:val="28"/>
           <w:lang w:val="ru-RU"/>
         </w:rPr>
-        <w:t xml:space="preserve">Рисунок </w:t>
-      </w:r>
-      <w:r>
-        <w:rPr>
-          <w:rFonts w:ascii="Times New Roman" w:hAnsi="Times New Roman" w:cs="Times New Roman"/>
-          <w:color w:val="000000"/>
-          <w:sz w:val="28"/>
-          <w:szCs w:val="28"/>
-          <w:lang w:val="ru-RU"/>
-        </w:rPr>
-        <w:t>3</w:t>
-      </w:r>
-      <w:r>
-        <w:rPr>
-          <w:rFonts w:ascii="Times New Roman" w:hAnsi="Times New Roman" w:cs="Times New Roman"/>
-          <w:color w:val="000000"/>
-          <w:sz w:val="28"/>
-          <w:szCs w:val="28"/>
-          <w:lang w:val="ru-RU"/>
-        </w:rPr>
-        <w:t xml:space="preserve"> – </w:t>
-      </w:r>
-      <w:r>
-        <w:rPr>
-          <w:rFonts w:ascii="Times New Roman" w:hAnsi="Times New Roman" w:cs="Times New Roman"/>
-          <w:color w:val="000000"/>
-          <w:sz w:val="28"/>
-          <w:szCs w:val="28"/>
-          <w:lang w:val="ru-RU"/>
-        </w:rPr>
-        <w:t>Пример работы программы с существующей фигурой</w:t>
-      </w:r>
-      <w:r>
-        <w:rPr>
-          <w:rFonts w:ascii="Times New Roman" w:hAnsi="Times New Roman" w:cs="Times New Roman"/>
-          <w:color w:val="000000"/>
-          <w:sz w:val="28"/>
-          <w:szCs w:val="28"/>
-          <w:lang w:val="ru-RU"/>
-        </w:rPr>
-        <w:t xml:space="preserve"> «Треугольник»</w:t>
+        <w:t>Рисунок 3 – Пример работы программы с существующей фигурой «Треугольник»</w:t>
       </w:r>
     </w:p>
     <w:p>
@@ -3192,6 +3153,7 @@
       <w:r>
         <w:rPr>
           <w:rFonts w:ascii="Times New Roman" w:hAnsi="Times New Roman" w:cs="Times New Roman"/>
+          <w:noProof/>
           <w:color w:val="000000"/>
           <w:sz w:val="28"/>
           <w:szCs w:val="28"/>
@@ -3275,27 +3237,7 @@
           <w:szCs w:val="28"/>
           <w:lang w:val="ru-RU"/>
         </w:rPr>
-        <w:t xml:space="preserve"> – Пример работы программы с </w:t>
-      </w:r>
-      <w:r>
-        <w:rPr>
-          <w:rFonts w:ascii="Times New Roman" w:hAnsi="Times New Roman" w:cs="Times New Roman"/>
-          <w:color w:val="000000"/>
-          <w:sz w:val="28"/>
-          <w:szCs w:val="28"/>
-          <w:lang w:val="ru-RU"/>
-        </w:rPr>
-        <w:t xml:space="preserve">не </w:t>
-      </w:r>
-      <w:r>
-        <w:rPr>
-          <w:rFonts w:ascii="Times New Roman" w:hAnsi="Times New Roman" w:cs="Times New Roman"/>
-          <w:color w:val="000000"/>
-          <w:sz w:val="28"/>
-          <w:szCs w:val="28"/>
-          <w:lang w:val="ru-RU"/>
-        </w:rPr>
-        <w:t>существующей фигурой «Треугольник»</w:t>
+        <w:t xml:space="preserve"> – Пример работы программы с не существующей фигурой «Треугольник»</w:t>
       </w:r>
     </w:p>
     <w:p>
@@ -3333,6 +3275,7 @@
           <w:lang w:val="ru-RU"/>
         </w:rPr>
         <w:tab/>
+        <w:t>На рис</w:t>
       </w:r>
       <w:r>
         <w:rPr>
@@ -3342,7 +3285,7 @@
           <w:szCs w:val="28"/>
           <w:lang w:val="ru-RU"/>
         </w:rPr>
-        <w:t>На рис</w:t>
+        <w:t xml:space="preserve">. </w:t>
       </w:r>
       <w:r>
         <w:rPr>
@@ -3352,7 +3295,7 @@
           <w:szCs w:val="28"/>
           <w:lang w:val="ru-RU"/>
         </w:rPr>
-        <w:t xml:space="preserve">. </w:t>
+        <w:t>5</w:t>
       </w:r>
       <w:r>
         <w:rPr>
@@ -3362,7 +3305,7 @@
           <w:szCs w:val="28"/>
           <w:lang w:val="ru-RU"/>
         </w:rPr>
-        <w:t>5</w:t>
+        <w:t xml:space="preserve"> </w:t>
       </w:r>
       <w:r>
         <w:rPr>
@@ -3372,27 +3315,7 @@
           <w:szCs w:val="28"/>
           <w:lang w:val="ru-RU"/>
         </w:rPr>
-        <w:t xml:space="preserve"> </w:t>
-      </w:r>
-      <w:r>
-        <w:rPr>
-          <w:rFonts w:ascii="Times New Roman" w:hAnsi="Times New Roman" w:cs="Times New Roman"/>
-          <w:color w:val="000000"/>
-          <w:sz w:val="28"/>
-          <w:szCs w:val="28"/>
-          <w:lang w:val="ru-RU"/>
-        </w:rPr>
-        <w:t>показан пример работы программы</w:t>
-      </w:r>
-      <w:r>
-        <w:rPr>
-          <w:rFonts w:ascii="Times New Roman" w:hAnsi="Times New Roman" w:cs="Times New Roman"/>
-          <w:color w:val="000000"/>
-          <w:sz w:val="28"/>
-          <w:szCs w:val="28"/>
-          <w:lang w:val="ru-RU"/>
-        </w:rPr>
-        <w:t xml:space="preserve"> с фигурой «Ромб»</w:t>
+        <w:t>показан пример работы программы с фигурой «Ромб»</w:t>
       </w:r>
     </w:p>
     <w:p>
@@ -3410,6 +3333,7 @@
       <w:r>
         <w:rPr>
           <w:rFonts w:ascii="Times New Roman" w:hAnsi="Times New Roman" w:cs="Times New Roman"/>
+          <w:noProof/>
           <w:color w:val="000000"/>
           <w:sz w:val="28"/>
           <w:szCs w:val="28"/>
@@ -3473,27 +3397,7 @@
           <w:szCs w:val="28"/>
           <w:lang w:val="ru-RU"/>
         </w:rPr>
-        <w:t xml:space="preserve">Рисунок </w:t>
-      </w:r>
-      <w:r>
-        <w:rPr>
-          <w:rFonts w:ascii="Times New Roman" w:hAnsi="Times New Roman" w:cs="Times New Roman"/>
-          <w:color w:val="000000"/>
-          <w:sz w:val="28"/>
-          <w:szCs w:val="28"/>
-          <w:lang w:val="ru-RU"/>
-        </w:rPr>
-        <w:t>5</w:t>
-      </w:r>
-      <w:r>
-        <w:rPr>
-          <w:rFonts w:ascii="Times New Roman" w:hAnsi="Times New Roman" w:cs="Times New Roman"/>
-          <w:color w:val="000000"/>
-          <w:sz w:val="28"/>
-          <w:szCs w:val="28"/>
-          <w:lang w:val="ru-RU"/>
-        </w:rPr>
-        <w:t xml:space="preserve"> – Пример работы программы с фигурой «Ромб»</w:t>
+        <w:t>Рисунок 5 – Пример работы программы с фигурой «Ромб»</w:t>
       </w:r>
     </w:p>
     <w:p>
@@ -3698,6 +3602,7 @@
       <w:r>
         <w:rPr>
           <w:rFonts w:ascii="Times New Roman" w:hAnsi="Times New Roman" w:cs="Times New Roman"/>
+          <w:noProof/>
           <w:color w:val="000000"/>
           <w:sz w:val="28"/>
           <w:szCs w:val="28"/>
@@ -3763,60 +3668,13 @@
           <w:szCs w:val="28"/>
           <w:lang w:val="ru-RU"/>
         </w:rPr>
-        <w:t xml:space="preserve">Рисунок </w:t>
-      </w:r>
-      <w:r>
-        <w:rPr>
-          <w:rFonts w:ascii="Times New Roman" w:hAnsi="Times New Roman" w:cs="Times New Roman"/>
-          <w:color w:val="000000"/>
-          <w:sz w:val="28"/>
-          <w:szCs w:val="28"/>
-          <w:lang w:val="ru-RU"/>
-        </w:rPr>
-        <w:t>6</w:t>
-      </w:r>
-      <w:r>
-        <w:rPr>
-          <w:rFonts w:ascii="Times New Roman" w:hAnsi="Times New Roman" w:cs="Times New Roman"/>
-          <w:color w:val="000000"/>
-          <w:sz w:val="28"/>
-          <w:szCs w:val="28"/>
-          <w:lang w:val="ru-RU"/>
-        </w:rPr>
-        <w:t xml:space="preserve"> – Пример работы программы с фигурой «</w:t>
-      </w:r>
-      <w:r>
-        <w:rPr>
-          <w:rFonts w:ascii="Times New Roman" w:hAnsi="Times New Roman" w:cs="Times New Roman"/>
-          <w:color w:val="000000"/>
-          <w:sz w:val="28"/>
-          <w:szCs w:val="28"/>
-          <w:lang w:val="ru-RU"/>
-        </w:rPr>
-        <w:t>Прямоугольник»</w:t>
+        <w:t>Рисунок 6 – Пример работы программы с фигурой «Прямоугольник»</w:t>
       </w:r>
     </w:p>
     <w:p>
       <w:pPr>
         <w:pStyle w:val="HTMLPreformatted"/>
         <w:shd w:val="clear" w:color="auto" w:fill="FFFFFF"/>
-        <w:jc w:val="center"/>
-        <w:rPr>
-          <w:rFonts w:ascii="Times New Roman" w:hAnsi="Times New Roman" w:cs="Times New Roman"/>
-          <w:b/>
-          <w:bCs/>
-          <w:color w:val="000000"/>
-          <w:sz w:val="28"/>
-          <w:szCs w:val="28"/>
-          <w:lang w:val="ru-RU"/>
-        </w:rPr>
-      </w:pPr>
-    </w:p>
-    <w:p>
-      <w:pPr>
-        <w:pStyle w:val="HTMLPreformatted"/>
-        <w:shd w:val="clear" w:color="auto" w:fill="FFFFFF"/>
-        <w:jc w:val="center"/>
         <w:rPr>
           <w:rFonts w:ascii="Times New Roman" w:hAnsi="Times New Roman" w:cs="Times New Roman"/>
           <w:b/>
@@ -3914,18 +3772,7 @@
           <w:sz w:val="28"/>
           <w:szCs w:val="28"/>
         </w:rPr>
-        <w:t xml:space="preserve"> </w:t>
-      </w:r>
-      <w:r>
-        <w:rPr>
-          <w:rFonts w:ascii="JetBrains Mono" w:hAnsi="JetBrains Mono"/>
-          <w:b/>
-          <w:bCs/>
-          <w:color w:val="000000"/>
-          <w:sz w:val="28"/>
-          <w:szCs w:val="28"/>
-        </w:rPr>
-        <w:t>MasterView</w:t>
+        <w:t xml:space="preserve"> MasterView</w:t>
       </w:r>
     </w:p>
     <w:p>
@@ -4889,6 +4736,128 @@
           <w:szCs w:val="23"/>
         </w:rPr>
         <w:br/>
+        <w:t xml:space="preserve">    </w:t>
+      </w:r>
+      <w:r>
+        <w:rPr>
+          <w:rFonts w:ascii="JetBrains Mono" w:hAnsi="JetBrains Mono"/>
+          <w:b/>
+          <w:bCs/>
+          <w:color w:val="000080"/>
+          <w:sz w:val="23"/>
+          <w:szCs w:val="23"/>
+        </w:rPr>
+        <w:t xml:space="preserve">private val </w:t>
+      </w:r>
+      <w:r>
+        <w:rPr>
+          <w:rFonts w:ascii="JetBrains Mono" w:hAnsi="JetBrains Mono"/>
+          <w:b/>
+          <w:bCs/>
+          <w:color w:val="660E7A"/>
+          <w:sz w:val="23"/>
+          <w:szCs w:val="23"/>
+        </w:rPr>
+        <w:t>cSide</w:t>
+      </w:r>
+      <w:r>
+        <w:rPr>
+          <w:rFonts w:ascii="JetBrains Mono" w:hAnsi="JetBrains Mono"/>
+          <w:color w:val="000000"/>
+          <w:sz w:val="23"/>
+          <w:szCs w:val="23"/>
+        </w:rPr>
+        <w:t xml:space="preserve">: TextField </w:t>
+      </w:r>
+      <w:r>
+        <w:rPr>
+          <w:rFonts w:ascii="JetBrains Mono" w:hAnsi="JetBrains Mono"/>
+          <w:b/>
+          <w:bCs/>
+          <w:color w:val="000080"/>
+          <w:sz w:val="23"/>
+          <w:szCs w:val="23"/>
+        </w:rPr>
+        <w:t xml:space="preserve">by </w:t>
+      </w:r>
+      <w:r>
+        <w:rPr>
+          <w:rFonts w:ascii="JetBrains Mono" w:hAnsi="JetBrains Mono"/>
+          <w:color w:val="000000"/>
+          <w:sz w:val="23"/>
+          <w:szCs w:val="23"/>
+        </w:rPr>
+        <w:t>fxid()</w:t>
+      </w:r>
+      <w:r>
+        <w:rPr>
+          <w:rFonts w:ascii="JetBrains Mono" w:hAnsi="JetBrains Mono"/>
+          <w:color w:val="000000"/>
+          <w:sz w:val="23"/>
+          <w:szCs w:val="23"/>
+        </w:rPr>
+        <w:br/>
+        <w:t xml:space="preserve">    </w:t>
+      </w:r>
+      <w:r>
+        <w:rPr>
+          <w:rFonts w:ascii="JetBrains Mono" w:hAnsi="JetBrains Mono"/>
+          <w:b/>
+          <w:bCs/>
+          <w:color w:val="000080"/>
+          <w:sz w:val="23"/>
+          <w:szCs w:val="23"/>
+        </w:rPr>
+        <w:t xml:space="preserve">private val </w:t>
+      </w:r>
+      <w:r>
+        <w:rPr>
+          <w:rFonts w:ascii="JetBrains Mono" w:hAnsi="JetBrains Mono"/>
+          <w:b/>
+          <w:bCs/>
+          <w:color w:val="660E7A"/>
+          <w:sz w:val="23"/>
+          <w:szCs w:val="23"/>
+        </w:rPr>
+        <w:t>aSideLabel</w:t>
+      </w:r>
+      <w:r>
+        <w:rPr>
+          <w:rFonts w:ascii="JetBrains Mono" w:hAnsi="JetBrains Mono"/>
+          <w:color w:val="000000"/>
+          <w:sz w:val="23"/>
+          <w:szCs w:val="23"/>
+        </w:rPr>
+        <w:t xml:space="preserve">: Label </w:t>
+      </w:r>
+      <w:r>
+        <w:rPr>
+          <w:rFonts w:ascii="JetBrains Mono" w:hAnsi="JetBrains Mono"/>
+          <w:b/>
+          <w:bCs/>
+          <w:color w:val="000080"/>
+          <w:sz w:val="23"/>
+          <w:szCs w:val="23"/>
+        </w:rPr>
+        <w:t xml:space="preserve">by </w:t>
+      </w:r>
+      <w:r>
+        <w:rPr>
+          <w:rFonts w:ascii="JetBrains Mono" w:hAnsi="JetBrains Mono"/>
+          <w:color w:val="000000"/>
+          <w:sz w:val="23"/>
+          <w:szCs w:val="23"/>
+        </w:rPr>
+        <w:t>fxid()</w:t>
+      </w:r>
+      <w:r>
+        <w:rPr>
+          <w:rFonts w:ascii="JetBrains Mono" w:hAnsi="JetBrains Mono"/>
+          <w:color w:val="000000"/>
+          <w:sz w:val="23"/>
+          <w:szCs w:val="23"/>
+        </w:rPr>
+        <w:br/>
       </w:r>
       <w:r>
         <w:rPr>
@@ -4898,128 +4867,6 @@
           <w:szCs w:val="23"/>
         </w:rPr>
         <w:lastRenderedPageBreak/>
-        <w:t xml:space="preserve">    </w:t>
-      </w:r>
-      <w:r>
-        <w:rPr>
-          <w:rFonts w:ascii="JetBrains Mono" w:hAnsi="JetBrains Mono"/>
-          <w:b/>
-          <w:bCs/>
-          <w:color w:val="000080"/>
-          <w:sz w:val="23"/>
-          <w:szCs w:val="23"/>
-        </w:rPr>
-        <w:t xml:space="preserve">private val </w:t>
-      </w:r>
-      <w:r>
-        <w:rPr>
-          <w:rFonts w:ascii="JetBrains Mono" w:hAnsi="JetBrains Mono"/>
-          <w:b/>
-          <w:bCs/>
-          <w:color w:val="660E7A"/>
-          <w:sz w:val="23"/>
-          <w:szCs w:val="23"/>
-        </w:rPr>
-        <w:t>cSide</w:t>
-      </w:r>
-      <w:r>
-        <w:rPr>
-          <w:rFonts w:ascii="JetBrains Mono" w:hAnsi="JetBrains Mono"/>
-          <w:color w:val="000000"/>
-          <w:sz w:val="23"/>
-          <w:szCs w:val="23"/>
-        </w:rPr>
-        <w:t xml:space="preserve">: TextField </w:t>
-      </w:r>
-      <w:r>
-        <w:rPr>
-          <w:rFonts w:ascii="JetBrains Mono" w:hAnsi="JetBrains Mono"/>
-          <w:b/>
-          <w:bCs/>
-          <w:color w:val="000080"/>
-          <w:sz w:val="23"/>
-          <w:szCs w:val="23"/>
-        </w:rPr>
-        <w:t xml:space="preserve">by </w:t>
-      </w:r>
-      <w:r>
-        <w:rPr>
-          <w:rFonts w:ascii="JetBrains Mono" w:hAnsi="JetBrains Mono"/>
-          <w:color w:val="000000"/>
-          <w:sz w:val="23"/>
-          <w:szCs w:val="23"/>
-        </w:rPr>
-        <w:t>fxid()</w:t>
-      </w:r>
-      <w:r>
-        <w:rPr>
-          <w:rFonts w:ascii="JetBrains Mono" w:hAnsi="JetBrains Mono"/>
-          <w:color w:val="000000"/>
-          <w:sz w:val="23"/>
-          <w:szCs w:val="23"/>
-        </w:rPr>
-        <w:br/>
-        <w:t xml:space="preserve">    </w:t>
-      </w:r>
-      <w:r>
-        <w:rPr>
-          <w:rFonts w:ascii="JetBrains Mono" w:hAnsi="JetBrains Mono"/>
-          <w:b/>
-          <w:bCs/>
-          <w:color w:val="000080"/>
-          <w:sz w:val="23"/>
-          <w:szCs w:val="23"/>
-        </w:rPr>
-        <w:t xml:space="preserve">private val </w:t>
-      </w:r>
-      <w:r>
-        <w:rPr>
-          <w:rFonts w:ascii="JetBrains Mono" w:hAnsi="JetBrains Mono"/>
-          <w:b/>
-          <w:bCs/>
-          <w:color w:val="660E7A"/>
-          <w:sz w:val="23"/>
-          <w:szCs w:val="23"/>
-        </w:rPr>
-        <w:t>aSideLabel</w:t>
-      </w:r>
-      <w:r>
-        <w:rPr>
-          <w:rFonts w:ascii="JetBrains Mono" w:hAnsi="JetBrains Mono"/>
-          <w:color w:val="000000"/>
-          <w:sz w:val="23"/>
-          <w:szCs w:val="23"/>
-        </w:rPr>
-        <w:t xml:space="preserve">: Label </w:t>
-      </w:r>
-      <w:r>
-        <w:rPr>
-          <w:rFonts w:ascii="JetBrains Mono" w:hAnsi="JetBrains Mono"/>
-          <w:b/>
-          <w:bCs/>
-          <w:color w:val="000080"/>
-          <w:sz w:val="23"/>
-          <w:szCs w:val="23"/>
-        </w:rPr>
-        <w:t xml:space="preserve">by </w:t>
-      </w:r>
-      <w:r>
-        <w:rPr>
-          <w:rFonts w:ascii="JetBrains Mono" w:hAnsi="JetBrains Mono"/>
-          <w:color w:val="000000"/>
-          <w:sz w:val="23"/>
-          <w:szCs w:val="23"/>
-        </w:rPr>
-        <w:t>fxid()</w:t>
-      </w:r>
-      <w:r>
-        <w:rPr>
-          <w:rFonts w:ascii="JetBrains Mono" w:hAnsi="JetBrains Mono"/>
-          <w:color w:val="000000"/>
-          <w:sz w:val="23"/>
-          <w:szCs w:val="23"/>
-        </w:rPr>
-        <w:br/>
         <w:t xml:space="preserve">    </w:t>
       </w:r>
       <w:r>
@@ -6862,38 +6709,46 @@
           <w:sz w:val="23"/>
           <w:szCs w:val="23"/>
         </w:rPr>
+        <w:br/>
+        <w:t xml:space="preserve">    </w:t>
+      </w:r>
+      <w:r>
+        <w:rPr>
+          <w:rFonts w:ascii="JetBrains Mono" w:hAnsi="JetBrains Mono"/>
+          <w:b/>
+          <w:bCs/>
+          <w:color w:val="000080"/>
+          <w:sz w:val="23"/>
+          <w:szCs w:val="23"/>
+        </w:rPr>
+        <w:t xml:space="preserve">fun </w:t>
+      </w:r>
+      <w:r>
+        <w:rPr>
+          <w:rFonts w:ascii="JetBrains Mono" w:hAnsi="JetBrains Mono"/>
+          <w:color w:val="000000"/>
+          <w:sz w:val="23"/>
+          <w:szCs w:val="23"/>
+        </w:rPr>
+        <w:t>onCalculateButtonPressed() {</w:t>
+      </w:r>
+      <w:r>
+        <w:rPr>
+          <w:rFonts w:ascii="JetBrains Mono" w:hAnsi="JetBrains Mono"/>
+          <w:color w:val="000000"/>
+          <w:sz w:val="23"/>
+          <w:szCs w:val="23"/>
+        </w:rPr>
+        <w:br/>
+      </w:r>
+      <w:r>
+        <w:rPr>
+          <w:rFonts w:ascii="JetBrains Mono" w:hAnsi="JetBrains Mono"/>
+          <w:color w:val="000000"/>
+          <w:sz w:val="23"/>
+          <w:szCs w:val="23"/>
+        </w:rPr>
         <w:lastRenderedPageBreak/>
-        <w:br/>
-        <w:t xml:space="preserve">    </w:t>
-      </w:r>
-      <w:r>
-        <w:rPr>
-          <w:rFonts w:ascii="JetBrains Mono" w:hAnsi="JetBrains Mono"/>
-          <w:b/>
-          <w:bCs/>
-          <w:color w:val="000080"/>
-          <w:sz w:val="23"/>
-          <w:szCs w:val="23"/>
-        </w:rPr>
-        <w:t xml:space="preserve">fun </w:t>
-      </w:r>
-      <w:r>
-        <w:rPr>
-          <w:rFonts w:ascii="JetBrains Mono" w:hAnsi="JetBrains Mono"/>
-          <w:color w:val="000000"/>
-          <w:sz w:val="23"/>
-          <w:szCs w:val="23"/>
-        </w:rPr>
-        <w:t>onCalculateButtonPressed() {</w:t>
-      </w:r>
-      <w:r>
-        <w:rPr>
-          <w:rFonts w:ascii="JetBrains Mono" w:hAnsi="JetBrains Mono"/>
-          <w:color w:val="000000"/>
-          <w:sz w:val="23"/>
-          <w:szCs w:val="23"/>
-        </w:rPr>
-        <w:br/>
         <w:t xml:space="preserve">        </w:t>
       </w:r>
       <w:r>
@@ -8021,7 +7876,6 @@
           <w:color w:val="000000"/>
           <w:sz w:val="28"/>
           <w:szCs w:val="28"/>
-          <w:lang w:val="ru-RU"/>
         </w:rPr>
         <w:t>Исходный код</w:t>
       </w:r>
@@ -8648,15 +8502,6 @@
           <w:szCs w:val="23"/>
         </w:rPr>
         <w:br/>
-      </w:r>
-      <w:r>
-        <w:rPr>
-          <w:rFonts w:ascii="JetBrains Mono" w:hAnsi="JetBrains Mono"/>
-          <w:color w:val="000000"/>
-          <w:sz w:val="23"/>
-          <w:szCs w:val="23"/>
-        </w:rPr>
-        <w:lastRenderedPageBreak/>
         <w:t xml:space="preserve">                </w:t>
       </w:r>
       <w:r>
@@ -8735,6 +8580,15 @@
           <w:szCs w:val="23"/>
         </w:rPr>
         <w:br/>
+      </w:r>
+      <w:r>
+        <w:rPr>
+          <w:rFonts w:ascii="JetBrains Mono" w:hAnsi="JetBrains Mono"/>
+          <w:color w:val="000000"/>
+          <w:sz w:val="23"/>
+          <w:szCs w:val="23"/>
+        </w:rPr>
+        <w:lastRenderedPageBreak/>
         <w:t xml:space="preserve">        ) {</w:t>
       </w:r>
       <w:r>
@@ -10699,8 +10553,19 @@
           <w:szCs w:val="28"/>
           <w:lang w:val="ru-RU"/>
         </w:rPr>
-        <w:lastRenderedPageBreak/>
-        <w:t xml:space="preserve">Исходный </w:t>
+        <w:t>Исходный</w:t>
+      </w:r>
+      <w:r>
+        <w:rPr>
+          <w:rFonts w:ascii="Times New Roman" w:hAnsi="Times New Roman" w:cs="Times New Roman"/>
+          <w:b/>
+          <w:bCs/>
+          <w:color w:val="000000"/>
+          <w:sz w:val="28"/>
+          <w:szCs w:val="28"/>
+          <w:lang w:val="en-US"/>
+        </w:rPr>
+        <w:t xml:space="preserve"> </w:t>
       </w:r>
       <w:proofErr w:type="spellStart"/>
       <w:r>
@@ -10724,19 +10589,31 @@
           <w:color w:val="000000"/>
           <w:sz w:val="28"/>
           <w:szCs w:val="28"/>
+          <w:lang w:val="en-US"/>
+        </w:rPr>
+        <w:t xml:space="preserve"> </w:t>
+      </w:r>
+      <w:r>
+        <w:rPr>
+          <w:rFonts w:ascii="JetBrains Mono" w:hAnsi="JetBrains Mono"/>
+          <w:b/>
+          <w:bCs/>
+          <w:color w:val="000000"/>
+          <w:sz w:val="28"/>
+          <w:szCs w:val="28"/>
           <w:lang w:val="ru-RU"/>
         </w:rPr>
-        <w:t xml:space="preserve"> код</w:t>
-      </w:r>
-      <w:r>
-        <w:rPr>
-          <w:rFonts w:ascii="JetBrains Mono" w:hAnsi="JetBrains Mono"/>
-          <w:b/>
-          <w:bCs/>
-          <w:color w:val="000000"/>
-          <w:sz w:val="28"/>
-          <w:szCs w:val="28"/>
-          <w:lang w:val="ru-RU"/>
+        <w:t>код</w:t>
+      </w:r>
+      <w:r>
+        <w:rPr>
+          <w:rFonts w:ascii="JetBrains Mono" w:hAnsi="JetBrains Mono"/>
+          <w:b/>
+          <w:bCs/>
+          <w:color w:val="000000"/>
+          <w:sz w:val="28"/>
+          <w:szCs w:val="28"/>
+          <w:lang w:val="en-US"/>
         </w:rPr>
         <w:t xml:space="preserve"> </w:t>
       </w:r>
@@ -10789,6 +10666,7 @@
           <w:sz w:val="23"/>
           <w:szCs w:val="23"/>
         </w:rPr>
+        <w:lastRenderedPageBreak/>
         <w:t xml:space="preserve">package </w:t>
       </w:r>
       <w:r>
@@ -11348,7 +11226,6 @@
           <w:szCs w:val="28"/>
           <w:lang w:val="ru-RU"/>
         </w:rPr>
-        <w:lastRenderedPageBreak/>
         <w:t>Исходный</w:t>
       </w:r>
       <w:r>
@@ -11462,6 +11339,7 @@
           <w:sz w:val="23"/>
           <w:szCs w:val="23"/>
         </w:rPr>
+        <w:lastRenderedPageBreak/>
         <w:t xml:space="preserve">package </w:t>
       </w:r>
       <w:r>
@@ -13246,7 +13124,7 @@
           <w:bCs/>
           <w:sz w:val="28"/>
           <w:szCs w:val="28"/>
-          <w:lang w:val="ru-RU"/>
+          <w:lang w:val="en-US"/>
         </w:rPr>
       </w:pPr>
     </w:p>
@@ -13260,7 +13138,7 @@
           <w:bCs/>
           <w:sz w:val="28"/>
           <w:szCs w:val="28"/>
-          <w:lang w:val="ru-RU"/>
+          <w:lang w:val="en-US"/>
         </w:rPr>
       </w:pPr>
     </w:p>
@@ -13274,7 +13152,7 @@
           <w:bCs/>
           <w:sz w:val="28"/>
           <w:szCs w:val="28"/>
-          <w:lang w:val="ru-RU"/>
+          <w:lang w:val="en-US"/>
         </w:rPr>
       </w:pPr>
     </w:p>
@@ -13288,7 +13166,7 @@
           <w:bCs/>
           <w:sz w:val="28"/>
           <w:szCs w:val="28"/>
-          <w:lang w:val="ru-RU"/>
+          <w:lang w:val="en-US"/>
         </w:rPr>
       </w:pPr>
     </w:p>
@@ -13302,7 +13180,7 @@
           <w:bCs/>
           <w:sz w:val="28"/>
           <w:szCs w:val="28"/>
-          <w:lang w:val="ru-RU"/>
+          <w:lang w:val="en-US"/>
         </w:rPr>
       </w:pPr>
     </w:p>
@@ -13316,7 +13194,7 @@
           <w:bCs/>
           <w:sz w:val="28"/>
           <w:szCs w:val="28"/>
-          <w:lang w:val="ru-RU"/>
+          <w:lang w:val="en-US"/>
         </w:rPr>
       </w:pPr>
     </w:p>
@@ -13330,7 +13208,7 @@
           <w:color w:val="000000"/>
           <w:sz w:val="23"/>
           <w:szCs w:val="23"/>
-          <w:lang w:val="ru-RU" w:eastAsia="zh-CN"/>
+          <w:lang w:val="en-US" w:eastAsia="zh-CN"/>
         </w:rPr>
       </w:pPr>
       <w:r>
@@ -13343,7 +13221,6 @@
           <w:szCs w:val="28"/>
           <w:lang w:val="ru-RU"/>
         </w:rPr>
-        <w:lastRenderedPageBreak/>
         <w:t>Исходный</w:t>
       </w:r>
       <w:r>
@@ -15180,7 +15057,6 @@
           <w:szCs w:val="28"/>
           <w:lang w:val="ru-RU"/>
         </w:rPr>
-        <w:lastRenderedPageBreak/>
         <w:t>Исходный</w:t>
       </w:r>
       <w:r>
@@ -15267,7 +15143,7 @@
           <w:color w:val="000000"/>
           <w:sz w:val="23"/>
           <w:szCs w:val="23"/>
-          <w:lang w:val="ru-RU" w:eastAsia="zh-CN"/>
+          <w:lang w:val="en-US" w:eastAsia="zh-CN"/>
         </w:rPr>
       </w:pPr>
     </w:p>
@@ -16791,6 +16667,1081 @@
       <w:pPr>
         <w:spacing w:line="360" w:lineRule="auto"/>
         <w:jc w:val="center"/>
+        <w:outlineLvl w:val="1"/>
+        <w:rPr>
+          <w:b/>
+          <w:bCs/>
+          <w:sz w:val="28"/>
+          <w:szCs w:val="28"/>
+        </w:rPr>
+      </w:pPr>
+    </w:p>
+    <w:p>
+      <w:pPr>
+        <w:spacing w:line="360" w:lineRule="auto"/>
+        <w:jc w:val="center"/>
+        <w:outlineLvl w:val="1"/>
+        <w:rPr>
+          <w:b/>
+          <w:bCs/>
+          <w:sz w:val="28"/>
+          <w:szCs w:val="28"/>
+        </w:rPr>
+      </w:pPr>
+    </w:p>
+    <w:p>
+      <w:pPr>
+        <w:pStyle w:val="HTMLPreformatted"/>
+        <w:shd w:val="clear" w:color="auto" w:fill="FFFFFF"/>
+        <w:jc w:val="center"/>
+        <w:rPr>
+          <w:rFonts w:ascii="Times New Roman" w:hAnsi="Times New Roman" w:cs="Times New Roman"/>
+          <w:b/>
+          <w:bCs/>
+          <w:color w:val="000000"/>
+          <w:sz w:val="28"/>
+          <w:szCs w:val="28"/>
+          <w:lang w:val="ru-RU"/>
+        </w:rPr>
+      </w:pPr>
+      <w:r>
+        <w:rPr>
+          <w:rFonts w:ascii="Times New Roman" w:hAnsi="Times New Roman" w:cs="Times New Roman"/>
+          <w:b/>
+          <w:bCs/>
+          <w:color w:val="000000"/>
+          <w:sz w:val="28"/>
+          <w:szCs w:val="28"/>
+          <w:lang w:val="ru-RU"/>
+        </w:rPr>
+        <w:lastRenderedPageBreak/>
+        <w:t>Зачетное задание</w:t>
+      </w:r>
+    </w:p>
+    <w:p>
+      <w:pPr>
+        <w:spacing w:line="360" w:lineRule="auto"/>
+        <w:ind w:firstLine="720"/>
+        <w:jc w:val="both"/>
+        <w:outlineLvl w:val="1"/>
+        <w:rPr>
+          <w:sz w:val="28"/>
+          <w:szCs w:val="28"/>
+          <w:lang w:val="en-US"/>
+        </w:rPr>
+      </w:pPr>
+      <w:r>
+        <w:rPr>
+          <w:sz w:val="28"/>
+          <w:szCs w:val="28"/>
+          <w:lang w:val="ru-RU"/>
+        </w:rPr>
+        <w:t>Формулировка задания</w:t>
+      </w:r>
+      <w:r>
+        <w:rPr>
+          <w:sz w:val="28"/>
+          <w:szCs w:val="28"/>
+          <w:lang w:val="ru-RU"/>
+        </w:rPr>
+        <w:t xml:space="preserve">: </w:t>
+      </w:r>
+      <w:r>
+        <w:rPr>
+          <w:color w:val="222222"/>
+          <w:sz w:val="28"/>
+          <w:szCs w:val="28"/>
+          <w:lang w:val="ru-RU"/>
+        </w:rPr>
+        <w:t>д</w:t>
+      </w:r>
+      <w:r>
+        <w:rPr>
+          <w:color w:val="222222"/>
+          <w:sz w:val="28"/>
+          <w:szCs w:val="28"/>
+        </w:rPr>
+        <w:t>ля ромба и треугольника в качестве параметров задайте еще и углы. И если углы заданы, то рассчитайте площадь этих фигур по одной из формул, использующей углы для расчета площади.</w:t>
+      </w:r>
+    </w:p>
+    <w:p>
+      <w:pPr>
+        <w:shd w:val="clear" w:color="auto" w:fill="FFFFFF"/>
+        <w:spacing w:line="360" w:lineRule="auto"/>
+        <w:ind w:firstLine="720"/>
+        <w:jc w:val="both"/>
+        <w:rPr>
+          <w:color w:val="222222"/>
+          <w:sz w:val="28"/>
+          <w:szCs w:val="28"/>
+          <w:lang w:eastAsia="zh-CN"/>
+        </w:rPr>
+      </w:pPr>
+    </w:p>
+    <w:p>
+      <w:pPr>
+        <w:shd w:val="clear" w:color="auto" w:fill="FFFFFF"/>
+        <w:spacing w:line="360" w:lineRule="auto"/>
+        <w:jc w:val="center"/>
+        <w:rPr>
+          <w:b/>
+          <w:bCs/>
+          <w:color w:val="000000"/>
+          <w:sz w:val="28"/>
+          <w:szCs w:val="28"/>
+        </w:rPr>
+      </w:pPr>
+      <w:r>
+        <w:rPr>
+          <w:b/>
+          <w:bCs/>
+          <w:color w:val="000000"/>
+          <w:sz w:val="28"/>
+          <w:szCs w:val="28"/>
+        </w:rPr>
+        <w:t>Формула площади треугольника по двум сторонам и углу между ними</w:t>
+      </w:r>
+    </w:p>
+    <w:p>
+      <w:pPr>
+        <w:shd w:val="clear" w:color="auto" w:fill="FFFFFF"/>
+        <w:spacing w:line="360" w:lineRule="auto"/>
+        <w:ind w:firstLine="720"/>
+        <w:jc w:val="both"/>
+        <w:rPr>
+          <w:color w:val="222222"/>
+          <w:sz w:val="28"/>
+          <w:szCs w:val="28"/>
+        </w:rPr>
+      </w:pPr>
+      <w:r>
+        <w:rPr>
+          <w:b/>
+          <w:bCs/>
+          <w:color w:val="000000"/>
+          <w:sz w:val="28"/>
+          <w:szCs w:val="28"/>
+        </w:rPr>
+        <w:t>Площадь треугольника</w:t>
+      </w:r>
+      <w:r>
+        <w:rPr>
+          <w:color w:val="000000"/>
+          <w:sz w:val="28"/>
+          <w:szCs w:val="28"/>
+          <w:shd w:val="clear" w:color="auto" w:fill="EEEEFF"/>
+        </w:rPr>
+        <w:t> равна половине произведения двух его сторон умноженного на синус угла между ними.</w:t>
+      </w:r>
+    </w:p>
+    <w:tbl>
+      <w:tblPr>
+        <w:tblW w:w="0" w:type="auto"/>
+        <w:tblCellSpacing w:w="15" w:type="dxa"/>
+        <w:tblCellMar>
+          <w:top w:w="15" w:type="dxa"/>
+          <w:left w:w="15" w:type="dxa"/>
+          <w:bottom w:w="15" w:type="dxa"/>
+          <w:right w:w="15" w:type="dxa"/>
+        </w:tblCellMar>
+        <w:tblLook w:val="04A0" w:firstRow="1" w:lastRow="0" w:firstColumn="1" w:lastColumn="0" w:noHBand="0" w:noVBand="1"/>
+      </w:tblPr>
+      <w:tblGrid>
+        <w:gridCol w:w="529"/>
+        <w:gridCol w:w="200"/>
+        <w:gridCol w:w="1327"/>
+      </w:tblGrid>
+      <w:tr>
+        <w:trPr>
+          <w:tblCellSpacing w:w="15" w:type="dxa"/>
+        </w:trPr>
+        <w:tc>
+          <w:tcPr>
+            <w:tcW w:w="0" w:type="auto"/>
+            <w:vMerge w:val="restart"/>
+            <w:vAlign w:val="center"/>
+            <w:hideMark/>
+          </w:tcPr>
+          <w:p>
+            <w:pPr>
+              <w:spacing w:line="360" w:lineRule="auto"/>
+              <w:jc w:val="both"/>
+              <w:rPr>
+                <w:sz w:val="28"/>
+                <w:szCs w:val="28"/>
+              </w:rPr>
+            </w:pPr>
+            <w:r>
+              <w:rPr>
+                <w:sz w:val="28"/>
+                <w:szCs w:val="28"/>
+              </w:rPr>
+              <w:t>S = </w:t>
+            </w:r>
+          </w:p>
+        </w:tc>
+        <w:tc>
+          <w:tcPr>
+            <w:tcW w:w="0" w:type="auto"/>
+            <w:tcBorders>
+              <w:bottom w:val="single" w:sz="6" w:space="0" w:color="000000"/>
+            </w:tcBorders>
+            <w:noWrap/>
+            <w:vAlign w:val="center"/>
+            <w:hideMark/>
+          </w:tcPr>
+          <w:p>
+            <w:pPr>
+              <w:spacing w:line="360" w:lineRule="auto"/>
+              <w:jc w:val="both"/>
+              <w:rPr>
+                <w:sz w:val="28"/>
+                <w:szCs w:val="28"/>
+              </w:rPr>
+            </w:pPr>
+            <w:r>
+              <w:rPr>
+                <w:sz w:val="28"/>
+                <w:szCs w:val="28"/>
+              </w:rPr>
+              <w:t>1</w:t>
+            </w:r>
+          </w:p>
+        </w:tc>
+        <w:tc>
+          <w:tcPr>
+            <w:tcW w:w="0" w:type="auto"/>
+            <w:vMerge w:val="restart"/>
+            <w:vAlign w:val="center"/>
+            <w:hideMark/>
+          </w:tcPr>
+          <w:p>
+            <w:pPr>
+              <w:spacing w:line="360" w:lineRule="auto"/>
+              <w:jc w:val="both"/>
+              <w:rPr>
+                <w:sz w:val="28"/>
+                <w:szCs w:val="28"/>
+              </w:rPr>
+            </w:pPr>
+            <w:r>
+              <w:rPr>
+                <w:sz w:val="28"/>
+                <w:szCs w:val="28"/>
+              </w:rPr>
+              <w:t>a · b · sin γ</w:t>
+            </w:r>
+          </w:p>
+        </w:tc>
+      </w:tr>
+      <w:tr>
+        <w:trPr>
+          <w:tblCellSpacing w:w="15" w:type="dxa"/>
+        </w:trPr>
+        <w:tc>
+          <w:tcPr>
+            <w:tcW w:w="0" w:type="auto"/>
+            <w:vMerge/>
+            <w:vAlign w:val="center"/>
+            <w:hideMark/>
+          </w:tcPr>
+          <w:p>
+            <w:pPr>
+              <w:spacing w:beforeAutospacing="1" w:afterAutospacing="1" w:line="360" w:lineRule="auto"/>
+              <w:jc w:val="both"/>
+              <w:rPr>
+                <w:sz w:val="28"/>
+                <w:szCs w:val="28"/>
+              </w:rPr>
+            </w:pPr>
+          </w:p>
+        </w:tc>
+        <w:tc>
+          <w:tcPr>
+            <w:tcW w:w="0" w:type="auto"/>
+            <w:noWrap/>
+            <w:tcMar>
+              <w:top w:w="30" w:type="dxa"/>
+              <w:left w:w="15" w:type="dxa"/>
+              <w:bottom w:w="15" w:type="dxa"/>
+              <w:right w:w="15" w:type="dxa"/>
+            </w:tcMar>
+            <w:vAlign w:val="center"/>
+            <w:hideMark/>
+          </w:tcPr>
+          <w:p>
+            <w:pPr>
+              <w:spacing w:line="360" w:lineRule="auto"/>
+              <w:jc w:val="both"/>
+              <w:rPr>
+                <w:sz w:val="28"/>
+                <w:szCs w:val="28"/>
+              </w:rPr>
+            </w:pPr>
+            <w:r>
+              <w:rPr>
+                <w:sz w:val="28"/>
+                <w:szCs w:val="28"/>
+              </w:rPr>
+              <w:t>2</w:t>
+            </w:r>
+          </w:p>
+        </w:tc>
+        <w:tc>
+          <w:tcPr>
+            <w:tcW w:w="0" w:type="auto"/>
+            <w:vMerge/>
+            <w:vAlign w:val="center"/>
+            <w:hideMark/>
+          </w:tcPr>
+          <w:p>
+            <w:pPr>
+              <w:spacing w:beforeAutospacing="1" w:afterAutospacing="1" w:line="360" w:lineRule="auto"/>
+              <w:jc w:val="both"/>
+              <w:rPr>
+                <w:sz w:val="28"/>
+                <w:szCs w:val="28"/>
+              </w:rPr>
+            </w:pPr>
+          </w:p>
+        </w:tc>
+      </w:tr>
+      <w:tr>
+        <w:trPr>
+          <w:tblCellSpacing w:w="15" w:type="dxa"/>
+        </w:trPr>
+        <w:tc>
+          <w:tcPr>
+            <w:tcW w:w="0" w:type="auto"/>
+            <w:vAlign w:val="center"/>
+          </w:tcPr>
+          <w:p>
+            <w:pPr>
+              <w:spacing w:beforeAutospacing="1" w:afterAutospacing="1" w:line="360" w:lineRule="auto"/>
+              <w:jc w:val="both"/>
+              <w:rPr>
+                <w:sz w:val="28"/>
+                <w:szCs w:val="28"/>
+              </w:rPr>
+            </w:pPr>
+          </w:p>
+        </w:tc>
+        <w:tc>
+          <w:tcPr>
+            <w:tcW w:w="0" w:type="auto"/>
+            <w:noWrap/>
+            <w:tcMar>
+              <w:top w:w="30" w:type="dxa"/>
+              <w:left w:w="15" w:type="dxa"/>
+              <w:bottom w:w="15" w:type="dxa"/>
+              <w:right w:w="15" w:type="dxa"/>
+            </w:tcMar>
+            <w:vAlign w:val="center"/>
+          </w:tcPr>
+          <w:p>
+            <w:pPr>
+              <w:spacing w:line="360" w:lineRule="auto"/>
+              <w:jc w:val="both"/>
+              <w:rPr>
+                <w:sz w:val="28"/>
+                <w:szCs w:val="28"/>
+              </w:rPr>
+            </w:pPr>
+          </w:p>
+        </w:tc>
+        <w:tc>
+          <w:tcPr>
+            <w:tcW w:w="0" w:type="auto"/>
+            <w:vAlign w:val="center"/>
+          </w:tcPr>
+          <w:p>
+            <w:pPr>
+              <w:spacing w:beforeAutospacing="1" w:afterAutospacing="1" w:line="360" w:lineRule="auto"/>
+              <w:jc w:val="both"/>
+              <w:rPr>
+                <w:sz w:val="28"/>
+                <w:szCs w:val="28"/>
+              </w:rPr>
+            </w:pPr>
+          </w:p>
+        </w:tc>
+      </w:tr>
+    </w:tbl>
+    <w:p>
+      <w:pPr>
+        <w:shd w:val="clear" w:color="auto" w:fill="FFFFFF"/>
+        <w:spacing w:line="360" w:lineRule="auto"/>
+        <w:ind w:left="720"/>
+        <w:jc w:val="center"/>
+        <w:rPr>
+          <w:b/>
+          <w:bCs/>
+          <w:color w:val="000000"/>
+          <w:sz w:val="28"/>
+          <w:szCs w:val="28"/>
+        </w:rPr>
+      </w:pPr>
+      <w:r>
+        <w:rPr>
+          <w:b/>
+          <w:bCs/>
+          <w:color w:val="000000"/>
+          <w:sz w:val="28"/>
+          <w:szCs w:val="28"/>
+        </w:rPr>
+        <w:t>Формула площади ромба по длине стороны и углу</w:t>
+      </w:r>
+    </w:p>
+    <w:p>
+      <w:pPr>
+        <w:shd w:val="clear" w:color="auto" w:fill="FFFFFF"/>
+        <w:spacing w:line="360" w:lineRule="auto"/>
+        <w:ind w:firstLine="720"/>
+        <w:jc w:val="both"/>
+        <w:rPr>
+          <w:color w:val="222222"/>
+          <w:sz w:val="28"/>
+          <w:szCs w:val="28"/>
+        </w:rPr>
+      </w:pPr>
+      <w:r>
+        <w:rPr>
+          <w:b/>
+          <w:bCs/>
+          <w:color w:val="000000"/>
+          <w:sz w:val="28"/>
+          <w:szCs w:val="28"/>
+        </w:rPr>
+        <w:t>Площадь ромба</w:t>
+      </w:r>
+      <w:r>
+        <w:rPr>
+          <w:color w:val="000000"/>
+          <w:sz w:val="28"/>
+          <w:szCs w:val="28"/>
+          <w:shd w:val="clear" w:color="auto" w:fill="EEEEFF"/>
+        </w:rPr>
+        <w:t> равна произведению квадрата длины его стороны и синуса угла между сторонами ромба.</w:t>
+      </w:r>
+    </w:p>
+    <w:p>
+      <w:pPr>
+        <w:shd w:val="clear" w:color="auto" w:fill="FFFFFF"/>
+        <w:spacing w:line="360" w:lineRule="auto"/>
+        <w:jc w:val="both"/>
+        <w:rPr>
+          <w:color w:val="000000"/>
+          <w:sz w:val="28"/>
+          <w:szCs w:val="28"/>
+        </w:rPr>
+      </w:pPr>
+      <w:r>
+        <w:rPr>
+          <w:color w:val="000000"/>
+          <w:sz w:val="28"/>
+          <w:szCs w:val="28"/>
+        </w:rPr>
+        <w:t>S = a</w:t>
+      </w:r>
+      <w:r>
+        <w:rPr>
+          <w:color w:val="000000"/>
+          <w:sz w:val="28"/>
+          <w:szCs w:val="28"/>
+          <w:vertAlign w:val="superscript"/>
+        </w:rPr>
+        <w:t>2</w:t>
+      </w:r>
+      <w:r>
+        <w:rPr>
+          <w:color w:val="000000"/>
+          <w:sz w:val="28"/>
+          <w:szCs w:val="28"/>
+        </w:rPr>
+        <w:t> · sin α</w:t>
+      </w:r>
+    </w:p>
+    <w:p>
+      <w:pPr>
+        <w:spacing w:line="360" w:lineRule="auto"/>
+        <w:jc w:val="center"/>
+        <w:outlineLvl w:val="1"/>
+        <w:rPr>
+          <w:sz w:val="28"/>
+          <w:szCs w:val="28"/>
+          <w:lang w:val="en-US"/>
+        </w:rPr>
+      </w:pPr>
+    </w:p>
+    <w:p>
+      <w:pPr>
+        <w:spacing w:line="360" w:lineRule="auto"/>
+        <w:jc w:val="center"/>
+        <w:outlineLvl w:val="1"/>
+        <w:rPr>
+          <w:b/>
+          <w:bCs/>
+          <w:sz w:val="28"/>
+          <w:szCs w:val="28"/>
+          <w:lang w:val="ru-RU"/>
+        </w:rPr>
+      </w:pPr>
+      <w:r>
+        <w:rPr>
+          <w:b/>
+          <w:bCs/>
+          <w:sz w:val="28"/>
+          <w:szCs w:val="28"/>
+          <w:lang w:val="ru-RU"/>
+        </w:rPr>
+        <w:t>Выполнение зачетного задания</w:t>
+      </w:r>
+    </w:p>
+    <w:p>
+      <w:pPr>
+        <w:spacing w:line="360" w:lineRule="auto"/>
+        <w:jc w:val="both"/>
+        <w:outlineLvl w:val="1"/>
+        <w:rPr>
+          <w:sz w:val="28"/>
+          <w:szCs w:val="28"/>
+          <w:lang w:val="ru-RU"/>
+        </w:rPr>
+      </w:pPr>
+      <w:r>
+        <w:rPr>
+          <w:sz w:val="28"/>
+          <w:szCs w:val="28"/>
+        </w:rPr>
+        <w:tab/>
+      </w:r>
+      <w:r>
+        <w:rPr>
+          <w:sz w:val="28"/>
+          <w:szCs w:val="28"/>
+          <w:lang w:val="ru-RU"/>
+        </w:rPr>
+        <w:t xml:space="preserve">На </w:t>
+      </w:r>
+      <w:r>
+        <w:rPr>
+          <w:sz w:val="28"/>
+          <w:szCs w:val="28"/>
+          <w:lang w:val="ru-RU"/>
+        </w:rPr>
+        <w:t>рис</w:t>
+      </w:r>
+      <w:r>
+        <w:rPr>
+          <w:sz w:val="28"/>
+          <w:szCs w:val="28"/>
+          <w:lang w:val="ru-RU"/>
+        </w:rPr>
+        <w:t xml:space="preserve">.7 </w:t>
+      </w:r>
+      <w:r>
+        <w:rPr>
+          <w:sz w:val="28"/>
+          <w:szCs w:val="28"/>
+          <w:lang w:val="ru-RU"/>
+        </w:rPr>
+        <w:t>изображен доработанный интерфейс для подсчета площади фигуры треугольника через смежные стороны и угол между ними</w:t>
+      </w:r>
+      <w:r>
+        <w:rPr>
+          <w:sz w:val="28"/>
+          <w:szCs w:val="28"/>
+          <w:lang w:val="ru-RU"/>
+        </w:rPr>
+        <w:t>.</w:t>
+      </w:r>
+    </w:p>
+    <w:p>
+      <w:pPr>
+        <w:spacing w:line="360" w:lineRule="auto"/>
+        <w:jc w:val="both"/>
+        <w:outlineLvl w:val="1"/>
+        <w:rPr>
+          <w:sz w:val="28"/>
+          <w:szCs w:val="28"/>
+          <w:lang w:val="ru-RU"/>
+        </w:rPr>
+      </w:pPr>
+      <w:r>
+        <w:rPr>
+          <w:sz w:val="28"/>
+          <w:szCs w:val="28"/>
+          <w:lang w:val="ru-RU"/>
+        </w:rPr>
+        <w:drawing>
+          <wp:inline distT="0" distB="0" distL="0" distR="0" wp14:anchorId="19134A98" wp14:editId="14D6B6C0">
+            <wp:extent cx="5491720" cy="3009900"/>
+            <wp:effectExtent l="0" t="0" r="0" b="0"/>
+            <wp:docPr id="7" name="Picture 7" descr="A screenshot of a cell phone&#10;&#10;Description automatically generated"/>
+            <wp:cNvGraphicFramePr>
+              <a:graphicFrameLocks xmlns:a="http://schemas.openxmlformats.org/drawingml/2006/main" noChangeAspect="1"/>
+            </wp:cNvGraphicFramePr>
+            <a:graphic xmlns:a="http://schemas.openxmlformats.org/drawingml/2006/main">
+              <a:graphicData uri="http://schemas.openxmlformats.org/drawingml/2006/picture">
+                <pic:pic xmlns:pic="http://schemas.openxmlformats.org/drawingml/2006/picture">
+                  <pic:nvPicPr>
+                    <pic:cNvPr id="1" name=""/>
+                    <pic:cNvPicPr/>
+                  </pic:nvPicPr>
+                  <pic:blipFill>
+                    <a:blip r:embed="rId12"/>
+                    <a:stretch>
+                      <a:fillRect/>
+                    </a:stretch>
+                  </pic:blipFill>
+                  <pic:spPr>
+                    <a:xfrm>
+                      <a:off x="0" y="0"/>
+                      <a:ext cx="5521822" cy="3026398"/>
+                    </a:xfrm>
+                    <a:prstGeom prst="rect">
+                      <a:avLst/>
+                    </a:prstGeom>
+                  </pic:spPr>
+                </pic:pic>
+              </a:graphicData>
+            </a:graphic>
+          </wp:inline>
+        </w:drawing>
+      </w:r>
+    </w:p>
+    <w:p>
+      <w:pPr>
+        <w:spacing w:line="360" w:lineRule="auto"/>
+        <w:jc w:val="center"/>
+        <w:outlineLvl w:val="1"/>
+        <w:rPr>
+          <w:sz w:val="28"/>
+          <w:szCs w:val="28"/>
+          <w:lang w:val="ru-RU"/>
+        </w:rPr>
+      </w:pPr>
+      <w:r>
+        <w:rPr>
+          <w:sz w:val="28"/>
+          <w:szCs w:val="28"/>
+          <w:lang w:val="ru-RU"/>
+        </w:rPr>
+        <w:t>Рисунок 7 – интерфейс программы для фигуры «Треугольник»</w:t>
+      </w:r>
+    </w:p>
+    <w:p>
+      <w:pPr>
+        <w:spacing w:line="360" w:lineRule="auto"/>
+        <w:ind w:firstLine="720"/>
+        <w:jc w:val="both"/>
+        <w:outlineLvl w:val="1"/>
+        <w:rPr>
+          <w:sz w:val="28"/>
+          <w:szCs w:val="28"/>
+          <w:lang w:val="ru-RU"/>
+        </w:rPr>
+      </w:pPr>
+      <w:r>
+        <w:rPr>
+          <w:sz w:val="28"/>
+          <w:szCs w:val="28"/>
+          <w:lang w:val="ru-RU"/>
+        </w:rPr>
+        <w:lastRenderedPageBreak/>
+        <w:t xml:space="preserve">На </w:t>
+      </w:r>
+      <w:r>
+        <w:rPr>
+          <w:sz w:val="28"/>
+          <w:szCs w:val="28"/>
+          <w:lang w:val="ru-RU"/>
+        </w:rPr>
+        <w:t>рис</w:t>
+      </w:r>
+      <w:r>
+        <w:rPr>
+          <w:sz w:val="28"/>
+          <w:szCs w:val="28"/>
+          <w:lang w:val="ru-RU"/>
+        </w:rPr>
+        <w:t>.</w:t>
+      </w:r>
+      <w:r>
+        <w:rPr>
+          <w:sz w:val="28"/>
+          <w:szCs w:val="28"/>
+          <w:lang w:val="ru-RU"/>
+        </w:rPr>
+        <w:t xml:space="preserve">8 </w:t>
+      </w:r>
+      <w:r>
+        <w:rPr>
+          <w:sz w:val="28"/>
+          <w:szCs w:val="28"/>
+          <w:lang w:val="ru-RU"/>
+        </w:rPr>
+        <w:t xml:space="preserve">изображен доработанный интерфейс для подсчета площади фигуры </w:t>
+      </w:r>
+      <w:r>
+        <w:rPr>
+          <w:sz w:val="28"/>
+          <w:szCs w:val="28"/>
+          <w:lang w:val="ru-RU"/>
+        </w:rPr>
+        <w:t>ромба</w:t>
+      </w:r>
+      <w:r>
+        <w:rPr>
+          <w:sz w:val="28"/>
+          <w:szCs w:val="28"/>
+          <w:lang w:val="ru-RU"/>
+        </w:rPr>
+        <w:t xml:space="preserve"> через </w:t>
+      </w:r>
+      <w:r>
+        <w:rPr>
+          <w:sz w:val="28"/>
+          <w:szCs w:val="28"/>
+          <w:lang w:val="ru-RU"/>
+        </w:rPr>
+        <w:t>стороны</w:t>
+      </w:r>
+      <w:r>
+        <w:rPr>
+          <w:sz w:val="28"/>
+          <w:szCs w:val="28"/>
+          <w:lang w:val="ru-RU"/>
+        </w:rPr>
+        <w:t xml:space="preserve"> и угол между ними</w:t>
+      </w:r>
+      <w:r>
+        <w:rPr>
+          <w:sz w:val="28"/>
+          <w:szCs w:val="28"/>
+          <w:lang w:val="ru-RU"/>
+        </w:rPr>
+        <w:t>.</w:t>
+      </w:r>
+    </w:p>
+    <w:p>
+      <w:pPr>
+        <w:spacing w:line="360" w:lineRule="auto"/>
+        <w:jc w:val="both"/>
+        <w:outlineLvl w:val="1"/>
+        <w:rPr>
+          <w:sz w:val="28"/>
+          <w:szCs w:val="28"/>
+          <w:lang w:val="ru-RU"/>
+        </w:rPr>
+      </w:pPr>
+      <w:r>
+        <w:rPr>
+          <w:sz w:val="28"/>
+          <w:szCs w:val="28"/>
+          <w:lang w:val="ru-RU"/>
+        </w:rPr>
+        <w:drawing>
+          <wp:inline distT="0" distB="0" distL="0" distR="0" wp14:anchorId="7C62CE61" wp14:editId="2349A1A0">
+            <wp:extent cx="5648325" cy="3098151"/>
+            <wp:effectExtent l="0" t="0" r="3175" b="1270"/>
+            <wp:docPr id="12" name="Picture 12" descr="A screenshot of a cell phone&#10;&#10;Description automatically generated"/>
+            <wp:cNvGraphicFramePr>
+              <a:graphicFrameLocks xmlns:a="http://schemas.openxmlformats.org/drawingml/2006/main" noChangeAspect="1"/>
+            </wp:cNvGraphicFramePr>
+            <a:graphic xmlns:a="http://schemas.openxmlformats.org/drawingml/2006/main">
+              <a:graphicData uri="http://schemas.openxmlformats.org/drawingml/2006/picture">
+                <pic:pic xmlns:pic="http://schemas.openxmlformats.org/drawingml/2006/picture">
+                  <pic:nvPicPr>
+                    <pic:cNvPr id="1" name=""/>
+                    <pic:cNvPicPr/>
+                  </pic:nvPicPr>
+                  <pic:blipFill>
+                    <a:blip r:embed="rId13"/>
+                    <a:stretch>
+                      <a:fillRect/>
+                    </a:stretch>
+                  </pic:blipFill>
+                  <pic:spPr>
+                    <a:xfrm>
+                      <a:off x="0" y="0"/>
+                      <a:ext cx="5660232" cy="3104682"/>
+                    </a:xfrm>
+                    <a:prstGeom prst="rect">
+                      <a:avLst/>
+                    </a:prstGeom>
+                  </pic:spPr>
+                </pic:pic>
+              </a:graphicData>
+            </a:graphic>
+          </wp:inline>
+        </w:drawing>
+      </w:r>
+    </w:p>
+    <w:p>
+      <w:pPr>
+        <w:spacing w:line="360" w:lineRule="auto"/>
+        <w:jc w:val="center"/>
+        <w:outlineLvl w:val="1"/>
+        <w:rPr>
+          <w:sz w:val="28"/>
+          <w:szCs w:val="28"/>
+          <w:lang w:val="ru-RU"/>
+        </w:rPr>
+      </w:pPr>
+      <w:r>
+        <w:rPr>
+          <w:sz w:val="28"/>
+          <w:szCs w:val="28"/>
+          <w:lang w:val="ru-RU"/>
+        </w:rPr>
+        <w:t xml:space="preserve">Рисунок </w:t>
+      </w:r>
+      <w:r>
+        <w:rPr>
+          <w:sz w:val="28"/>
+          <w:szCs w:val="28"/>
+          <w:lang w:val="ru-RU"/>
+        </w:rPr>
+        <w:t>8</w:t>
+      </w:r>
+      <w:r>
+        <w:rPr>
+          <w:sz w:val="28"/>
+          <w:szCs w:val="28"/>
+          <w:lang w:val="ru-RU"/>
+        </w:rPr>
+        <w:t xml:space="preserve"> – интерфейс программы для фигуры «</w:t>
+      </w:r>
+      <w:r>
+        <w:rPr>
+          <w:sz w:val="28"/>
+          <w:szCs w:val="28"/>
+          <w:lang w:val="ru-RU"/>
+        </w:rPr>
+        <w:t>Ромб</w:t>
+      </w:r>
+      <w:r>
+        <w:rPr>
+          <w:sz w:val="28"/>
+          <w:szCs w:val="28"/>
+          <w:lang w:val="ru-RU"/>
+        </w:rPr>
+        <w:t>»</w:t>
+      </w:r>
+    </w:p>
+    <w:p>
+      <w:pPr>
+        <w:spacing w:line="360" w:lineRule="auto"/>
+        <w:jc w:val="center"/>
+        <w:outlineLvl w:val="1"/>
+        <w:rPr>
+          <w:b/>
+          <w:bCs/>
+          <w:sz w:val="28"/>
+          <w:szCs w:val="28"/>
+          <w:lang w:val="ru-RU"/>
+        </w:rPr>
+      </w:pPr>
+    </w:p>
+    <w:p>
+      <w:pPr>
+        <w:spacing w:line="360" w:lineRule="auto"/>
+        <w:jc w:val="center"/>
+        <w:outlineLvl w:val="1"/>
+        <w:rPr>
+          <w:b/>
+          <w:bCs/>
+          <w:sz w:val="28"/>
+          <w:szCs w:val="28"/>
+        </w:rPr>
+      </w:pPr>
+    </w:p>
+    <w:p>
+      <w:pPr>
+        <w:spacing w:line="360" w:lineRule="auto"/>
+        <w:jc w:val="center"/>
+        <w:outlineLvl w:val="1"/>
+        <w:rPr>
+          <w:b/>
+          <w:bCs/>
+          <w:sz w:val="28"/>
+          <w:szCs w:val="28"/>
+        </w:rPr>
+      </w:pPr>
+    </w:p>
+    <w:p>
+      <w:pPr>
+        <w:spacing w:line="360" w:lineRule="auto"/>
+        <w:jc w:val="center"/>
+        <w:outlineLvl w:val="1"/>
+        <w:rPr>
+          <w:b/>
+          <w:bCs/>
+          <w:sz w:val="28"/>
+          <w:szCs w:val="28"/>
+        </w:rPr>
+      </w:pPr>
+    </w:p>
+    <w:p>
+      <w:pPr>
+        <w:spacing w:line="360" w:lineRule="auto"/>
+        <w:jc w:val="center"/>
+        <w:outlineLvl w:val="1"/>
+        <w:rPr>
+          <w:b/>
+          <w:bCs/>
+          <w:sz w:val="28"/>
+          <w:szCs w:val="28"/>
+        </w:rPr>
+      </w:pPr>
+    </w:p>
+    <w:p>
+      <w:pPr>
+        <w:spacing w:line="360" w:lineRule="auto"/>
+        <w:jc w:val="center"/>
+        <w:outlineLvl w:val="1"/>
+        <w:rPr>
+          <w:b/>
+          <w:bCs/>
+          <w:sz w:val="28"/>
+          <w:szCs w:val="28"/>
+        </w:rPr>
+      </w:pPr>
+    </w:p>
+    <w:p>
+      <w:pPr>
+        <w:spacing w:line="360" w:lineRule="auto"/>
+        <w:jc w:val="center"/>
+        <w:outlineLvl w:val="1"/>
+        <w:rPr>
+          <w:b/>
+          <w:bCs/>
+          <w:sz w:val="28"/>
+          <w:szCs w:val="28"/>
+        </w:rPr>
+      </w:pPr>
+    </w:p>
+    <w:p>
+      <w:pPr>
+        <w:spacing w:line="360" w:lineRule="auto"/>
+        <w:jc w:val="center"/>
+        <w:outlineLvl w:val="1"/>
+        <w:rPr>
+          <w:b/>
+          <w:bCs/>
+          <w:sz w:val="28"/>
+          <w:szCs w:val="28"/>
+        </w:rPr>
+      </w:pPr>
+    </w:p>
+    <w:p>
+      <w:pPr>
+        <w:spacing w:line="360" w:lineRule="auto"/>
+        <w:jc w:val="center"/>
+        <w:outlineLvl w:val="1"/>
+        <w:rPr>
+          <w:b/>
+          <w:bCs/>
+          <w:sz w:val="28"/>
+          <w:szCs w:val="28"/>
+        </w:rPr>
+      </w:pPr>
+    </w:p>
+    <w:p>
+      <w:pPr>
+        <w:spacing w:line="360" w:lineRule="auto"/>
+        <w:jc w:val="center"/>
+        <w:outlineLvl w:val="1"/>
+        <w:rPr>
+          <w:b/>
+          <w:bCs/>
+          <w:sz w:val="28"/>
+          <w:szCs w:val="28"/>
+        </w:rPr>
+      </w:pPr>
+    </w:p>
+    <w:p>
+      <w:pPr>
+        <w:spacing w:line="360" w:lineRule="auto"/>
+        <w:jc w:val="center"/>
+        <w:outlineLvl w:val="1"/>
+        <w:rPr>
+          <w:b/>
+          <w:bCs/>
+          <w:sz w:val="28"/>
+          <w:szCs w:val="28"/>
+        </w:rPr>
+      </w:pPr>
+    </w:p>
+    <w:p>
+      <w:pPr>
+        <w:spacing w:line="360" w:lineRule="auto"/>
+        <w:jc w:val="center"/>
+        <w:outlineLvl w:val="1"/>
+        <w:rPr>
+          <w:b/>
+          <w:bCs/>
+          <w:sz w:val="28"/>
+          <w:szCs w:val="28"/>
+        </w:rPr>
+      </w:pPr>
+    </w:p>
+    <w:p>
+      <w:pPr>
+        <w:spacing w:line="360" w:lineRule="auto"/>
+        <w:jc w:val="center"/>
+        <w:outlineLvl w:val="1"/>
+        <w:rPr>
+          <w:b/>
+          <w:bCs/>
+          <w:sz w:val="28"/>
+          <w:szCs w:val="28"/>
+        </w:rPr>
+      </w:pPr>
+    </w:p>
+    <w:p>
+      <w:pPr>
+        <w:spacing w:line="360" w:lineRule="auto"/>
+        <w:jc w:val="center"/>
+        <w:outlineLvl w:val="1"/>
+        <w:rPr>
+          <w:b/>
+          <w:bCs/>
+          <w:sz w:val="28"/>
+          <w:szCs w:val="28"/>
+        </w:rPr>
+      </w:pPr>
+    </w:p>
+    <w:p>
+      <w:pPr>
+        <w:spacing w:line="360" w:lineRule="auto"/>
+        <w:jc w:val="center"/>
+        <w:outlineLvl w:val="1"/>
+        <w:rPr>
+          <w:b/>
+          <w:bCs/>
+          <w:sz w:val="28"/>
+          <w:szCs w:val="28"/>
+        </w:rPr>
+      </w:pPr>
+    </w:p>
+    <w:p>
+      <w:pPr>
+        <w:spacing w:line="360" w:lineRule="auto"/>
+        <w:jc w:val="center"/>
+        <w:outlineLvl w:val="1"/>
+        <w:rPr>
+          <w:b/>
+          <w:bCs/>
+          <w:sz w:val="28"/>
+          <w:szCs w:val="28"/>
+        </w:rPr>
+      </w:pPr>
+    </w:p>
+    <w:p>
+      <w:pPr>
+        <w:spacing w:line="360" w:lineRule="auto"/>
         <w:outlineLvl w:val="1"/>
         <w:rPr>
           <w:b/>
@@ -17007,311 +17958,6 @@
           <w:szCs w:val="28"/>
         </w:rPr>
         <w:t>.</w:t>
-      </w:r>
-    </w:p>
-    <w:p>
-      <w:pPr>
-        <w:ind w:firstLine="709"/>
-        <w:rPr>
-          <w:sz w:val="28"/>
-          <w:szCs w:val="28"/>
-        </w:rPr>
-      </w:pPr>
-    </w:p>
-    <w:p>
-      <w:pPr>
-        <w:spacing w:line="360" w:lineRule="auto"/>
-        <w:jc w:val="center"/>
-        <w:outlineLvl w:val="1"/>
-        <w:rPr>
-          <w:b/>
-          <w:bCs/>
-          <w:sz w:val="28"/>
-          <w:szCs w:val="28"/>
-        </w:rPr>
-      </w:pPr>
-    </w:p>
-    <w:p>
-      <w:pPr>
-        <w:spacing w:line="360" w:lineRule="auto"/>
-        <w:jc w:val="center"/>
-        <w:outlineLvl w:val="1"/>
-        <w:rPr>
-          <w:b/>
-          <w:bCs/>
-          <w:sz w:val="28"/>
-          <w:szCs w:val="28"/>
-        </w:rPr>
-      </w:pPr>
-    </w:p>
-    <w:p>
-      <w:pPr>
-        <w:spacing w:line="360" w:lineRule="auto"/>
-        <w:jc w:val="center"/>
-        <w:outlineLvl w:val="1"/>
-        <w:rPr>
-          <w:b/>
-          <w:bCs/>
-          <w:sz w:val="28"/>
-          <w:szCs w:val="28"/>
-        </w:rPr>
-      </w:pPr>
-    </w:p>
-    <w:p>
-      <w:pPr>
-        <w:spacing w:line="360" w:lineRule="auto"/>
-        <w:jc w:val="center"/>
-        <w:outlineLvl w:val="1"/>
-        <w:rPr>
-          <w:b/>
-          <w:bCs/>
-          <w:sz w:val="28"/>
-          <w:szCs w:val="28"/>
-        </w:rPr>
-      </w:pPr>
-    </w:p>
-    <w:p>
-      <w:pPr>
-        <w:spacing w:line="360" w:lineRule="auto"/>
-        <w:jc w:val="center"/>
-        <w:outlineLvl w:val="1"/>
-        <w:rPr>
-          <w:b/>
-          <w:bCs/>
-          <w:sz w:val="28"/>
-          <w:szCs w:val="28"/>
-        </w:rPr>
-      </w:pPr>
-    </w:p>
-    <w:p>
-      <w:pPr>
-        <w:spacing w:line="360" w:lineRule="auto"/>
-        <w:jc w:val="center"/>
-        <w:outlineLvl w:val="1"/>
-        <w:rPr>
-          <w:b/>
-          <w:bCs/>
-          <w:sz w:val="28"/>
-          <w:szCs w:val="28"/>
-        </w:rPr>
-      </w:pPr>
-    </w:p>
-    <w:p>
-      <w:pPr>
-        <w:spacing w:line="360" w:lineRule="auto"/>
-        <w:jc w:val="center"/>
-        <w:outlineLvl w:val="1"/>
-        <w:rPr>
-          <w:b/>
-          <w:bCs/>
-          <w:sz w:val="28"/>
-          <w:szCs w:val="28"/>
-        </w:rPr>
-      </w:pPr>
-    </w:p>
-    <w:p>
-      <w:pPr>
-        <w:spacing w:line="360" w:lineRule="auto"/>
-        <w:jc w:val="center"/>
-        <w:outlineLvl w:val="1"/>
-        <w:rPr>
-          <w:b/>
-          <w:bCs/>
-          <w:sz w:val="28"/>
-          <w:szCs w:val="28"/>
-        </w:rPr>
-      </w:pPr>
-    </w:p>
-    <w:p>
-      <w:pPr>
-        <w:spacing w:line="360" w:lineRule="auto"/>
-        <w:jc w:val="center"/>
-        <w:outlineLvl w:val="1"/>
-        <w:rPr>
-          <w:b/>
-          <w:bCs/>
-          <w:sz w:val="28"/>
-          <w:szCs w:val="28"/>
-        </w:rPr>
-      </w:pPr>
-    </w:p>
-    <w:p>
-      <w:pPr>
-        <w:spacing w:line="360" w:lineRule="auto"/>
-        <w:jc w:val="center"/>
-        <w:outlineLvl w:val="1"/>
-        <w:rPr>
-          <w:b/>
-          <w:bCs/>
-          <w:sz w:val="28"/>
-          <w:szCs w:val="28"/>
-        </w:rPr>
-      </w:pPr>
-    </w:p>
-    <w:p>
-      <w:pPr>
-        <w:spacing w:line="360" w:lineRule="auto"/>
-        <w:jc w:val="center"/>
-        <w:outlineLvl w:val="1"/>
-        <w:rPr>
-          <w:b/>
-          <w:bCs/>
-          <w:sz w:val="28"/>
-          <w:szCs w:val="28"/>
-        </w:rPr>
-      </w:pPr>
-    </w:p>
-    <w:p>
-      <w:pPr>
-        <w:spacing w:line="360" w:lineRule="auto"/>
-        <w:jc w:val="center"/>
-        <w:outlineLvl w:val="1"/>
-        <w:rPr>
-          <w:b/>
-          <w:bCs/>
-          <w:sz w:val="28"/>
-          <w:szCs w:val="28"/>
-        </w:rPr>
-      </w:pPr>
-    </w:p>
-    <w:p>
-      <w:pPr>
-        <w:spacing w:line="360" w:lineRule="auto"/>
-        <w:jc w:val="center"/>
-        <w:outlineLvl w:val="1"/>
-        <w:rPr>
-          <w:b/>
-          <w:bCs/>
-          <w:sz w:val="28"/>
-          <w:szCs w:val="28"/>
-        </w:rPr>
-      </w:pPr>
-    </w:p>
-    <w:p>
-      <w:pPr>
-        <w:spacing w:line="360" w:lineRule="auto"/>
-        <w:jc w:val="center"/>
-        <w:outlineLvl w:val="1"/>
-        <w:rPr>
-          <w:b/>
-          <w:bCs/>
-          <w:sz w:val="28"/>
-          <w:szCs w:val="28"/>
-        </w:rPr>
-      </w:pPr>
-    </w:p>
-    <w:p>
-      <w:pPr>
-        <w:spacing w:line="360" w:lineRule="auto"/>
-        <w:jc w:val="center"/>
-        <w:outlineLvl w:val="1"/>
-        <w:rPr>
-          <w:b/>
-          <w:bCs/>
-          <w:sz w:val="28"/>
-          <w:szCs w:val="28"/>
-        </w:rPr>
-      </w:pPr>
-    </w:p>
-    <w:p>
-      <w:pPr>
-        <w:spacing w:line="360" w:lineRule="auto"/>
-        <w:jc w:val="center"/>
-        <w:outlineLvl w:val="1"/>
-        <w:rPr>
-          <w:b/>
-          <w:bCs/>
-          <w:sz w:val="28"/>
-          <w:szCs w:val="28"/>
-        </w:rPr>
-      </w:pPr>
-    </w:p>
-    <w:p>
-      <w:pPr>
-        <w:spacing w:line="360" w:lineRule="auto"/>
-        <w:jc w:val="center"/>
-        <w:outlineLvl w:val="1"/>
-        <w:rPr>
-          <w:b/>
-          <w:bCs/>
-          <w:sz w:val="28"/>
-          <w:szCs w:val="28"/>
-        </w:rPr>
-      </w:pPr>
-    </w:p>
-    <w:p>
-      <w:pPr>
-        <w:spacing w:line="360" w:lineRule="auto"/>
-        <w:jc w:val="center"/>
-        <w:outlineLvl w:val="1"/>
-        <w:rPr>
-          <w:b/>
-          <w:bCs/>
-          <w:sz w:val="28"/>
-          <w:szCs w:val="28"/>
-        </w:rPr>
-      </w:pPr>
-    </w:p>
-    <w:p>
-      <w:pPr>
-        <w:spacing w:line="360" w:lineRule="auto"/>
-        <w:jc w:val="center"/>
-        <w:outlineLvl w:val="1"/>
-        <w:rPr>
-          <w:b/>
-          <w:bCs/>
-          <w:sz w:val="28"/>
-          <w:szCs w:val="28"/>
-        </w:rPr>
-      </w:pPr>
-    </w:p>
-    <w:p>
-      <w:pPr>
-        <w:spacing w:line="360" w:lineRule="auto"/>
-        <w:jc w:val="center"/>
-        <w:outlineLvl w:val="1"/>
-        <w:rPr>
-          <w:b/>
-          <w:bCs/>
-          <w:sz w:val="28"/>
-          <w:szCs w:val="28"/>
-        </w:rPr>
-      </w:pPr>
-      <w:r>
-        <w:rPr>
-          <w:b/>
-          <w:bCs/>
-          <w:sz w:val="28"/>
-          <w:szCs w:val="28"/>
-        </w:rPr>
-        <w:t>Вывод</w:t>
-      </w:r>
-    </w:p>
-    <w:p>
-      <w:pPr>
-        <w:spacing w:line="360" w:lineRule="auto"/>
-        <w:jc w:val="both"/>
-        <w:outlineLvl w:val="1"/>
-        <w:rPr>
-          <w:sz w:val="28"/>
-          <w:szCs w:val="28"/>
-        </w:rPr>
-      </w:pPr>
-      <w:r>
-        <w:rPr>
-          <w:sz w:val="28"/>
-          <w:szCs w:val="28"/>
-        </w:rPr>
-        <w:lastRenderedPageBreak/>
-        <w:tab/>
-        <w:t>В процессе выполнения лабораторной работы</w:t>
-      </w:r>
-      <w:r>
-        <w:rPr>
-          <w:sz w:val="28"/>
-          <w:szCs w:val="28"/>
-        </w:rPr>
-        <w:t xml:space="preserve"> были изучены основы разработки клиент-серверных Web-приложений с использованием технологий Spring Boot и Vue JS, а также разработан Web-сервер и Web-клиент для  него.</w:t>
       </w:r>
     </w:p>
     <w:sectPr>

</xml_diff>